<commit_message>
Updated agenda for Nov 2015 PMB.
</commit_message>
<xml_diff>
--- a/Project-Management/PMB/Agenda PMB 20151123.docx
+++ b/Project-Management/PMB/Agenda PMB 20151123.docx
@@ -227,6 +227,52 @@
         <w:rPr>
           <w:rFonts w:ascii="Times New Roman" w:hAnsi="Times New Roman" w:cs="Times New Roman"/>
         </w:rPr>
+        <w:t>Discussion of facilities strategies in the light</w:t>
+      </w:r>
+      <w:bookmarkStart w:id="0" w:name="_GoBack"/>
+      <w:bookmarkEnd w:id="0"/>
+      <w:r>
+        <w:rPr>
+          <w:rFonts w:ascii="Times New Roman" w:hAnsi="Times New Roman" w:cs="Times New Roman"/>
+        </w:rPr>
+        <w:t xml:space="preserve"> to ISIS, SNS and ESS requirement reports</w:t>
+      </w:r>
+    </w:p>
+    <w:p>
+      <w:pPr>
+        <w:pStyle w:val="ListParagraph"/>
+        <w:widowControl w:val="0"/>
+        <w:numPr>
+          <w:ilvl w:val="0"/>
+          <w:numId w:val="2"/>
+        </w:numPr>
+        <w:tabs>
+          <w:tab w:val="left" w:pos="220"/>
+          <w:tab w:val="left" w:pos="720"/>
+          <w:tab w:val="left" w:pos="1440"/>
+          <w:tab w:val="left" w:pos="2160"/>
+          <w:tab w:val="left" w:pos="2880"/>
+          <w:tab w:val="left" w:pos="3600"/>
+          <w:tab w:val="left" w:pos="4320"/>
+          <w:tab w:val="left" w:pos="5040"/>
+          <w:tab w:val="left" w:pos="5760"/>
+          <w:tab w:val="left" w:pos="6480"/>
+          <w:tab w:val="left" w:pos="7200"/>
+          <w:tab w:val="left" w:pos="7920"/>
+          <w:tab w:val="left" w:pos="8640"/>
+        </w:tabs>
+        <w:autoSpaceDE w:val="0"/>
+        <w:autoSpaceDN w:val="0"/>
+        <w:adjustRightInd w:val="0"/>
+        <w:spacing w:line="360" w:lineRule="auto"/>
+        <w:rPr>
+          <w:rFonts w:ascii="Times New Roman" w:hAnsi="Times New Roman" w:cs="Times New Roman"/>
+        </w:rPr>
+      </w:pPr>
+      <w:r>
+        <w:rPr>
+          <w:rFonts w:ascii="Times New Roman" w:hAnsi="Times New Roman" w:cs="Times New Roman"/>
+        </w:rPr>
         <w:t>F</w:t>
       </w:r>
       <w:r>
@@ -277,35 +323,7 @@
         <w:rPr>
           <w:rFonts w:ascii="Times New Roman" w:hAnsi="Times New Roman" w:cs="Times New Roman"/>
         </w:rPr>
-        <w:t xml:space="preserve">taffing and </w:t>
-      </w:r>
-      <w:proofErr w:type="spellStart"/>
-      <w:r>
-        <w:rPr>
-          <w:rFonts w:ascii="Times New Roman" w:hAnsi="Times New Roman" w:cs="Times New Roman"/>
-        </w:rPr>
-        <w:t>inkind</w:t>
-      </w:r>
-      <w:proofErr w:type="spellEnd"/>
-      <w:r>
-        <w:rPr>
-          <w:rFonts w:ascii="Times New Roman" w:hAnsi="Times New Roman" w:cs="Times New Roman"/>
-        </w:rPr>
-        <w:t xml:space="preserve"> situation </w:t>
-      </w:r>
-      <w:proofErr w:type="spellStart"/>
-      <w:r>
-        <w:rPr>
-          <w:rFonts w:ascii="Times New Roman" w:hAnsi="Times New Roman" w:cs="Times New Roman"/>
-        </w:rPr>
-        <w:t>wrt</w:t>
-      </w:r>
-      <w:proofErr w:type="spellEnd"/>
-      <w:r>
-        <w:rPr>
-          <w:rFonts w:ascii="Times New Roman" w:hAnsi="Times New Roman" w:cs="Times New Roman"/>
-        </w:rPr>
-        <w:t xml:space="preserve"> Mantid</w:t>
+        <w:t>taffing and inkind situation wrt Mantid</w:t>
       </w:r>
     </w:p>
     <w:p>
@@ -559,8 +577,6 @@
         </w:rPr>
         <w:t>AOB</w:t>
       </w:r>
-      <w:bookmarkStart w:id="0" w:name="_GoBack"/>
-      <w:bookmarkEnd w:id="0"/>
     </w:p>
     <w:p>
       <w:pPr>

</xml_diff>